<commit_message>
Second version of document
</commit_message>
<xml_diff>
--- a/GitDoc.docx
+++ b/GitDoc.docx
@@ -4,7 +4,7 @@
   <w:body>
     <w:p>
       <w:r>
-        <w:t>This is a test document</w:t>
+        <w:t>This is a document</w:t>
       </w:r>
     </w:p>
     <w:tbl>
@@ -98,7 +98,7 @@
           </w:tcPr>
           <w:p>
             <w:r>
-              <w:t>Q1</w:t>
+              <w:t>Quarter 1</w:t>
             </w:r>
           </w:p>
         </w:tc>
@@ -106,7 +106,11 @@
           <w:tcPr>
             <w:tcW w:w="1540" w:type="dxa"/>
           </w:tcPr>
-          <w:p/>
+          <w:p>
+            <w:r>
+              <w:t>10000</w:t>
+            </w:r>
+          </w:p>
         </w:tc>
         <w:tc>
           <w:tcPr>
@@ -140,7 +144,7 @@
           </w:tcPr>
           <w:p>
             <w:r>
-              <w:t>Q2</w:t>
+              <w:t>Quarter 2</w:t>
             </w:r>
           </w:p>
         </w:tc>
@@ -182,7 +186,53 @@
           </w:tcPr>
           <w:p>
             <w:r>
-              <w:t>Q3</w:t>
+              <w:t>Quarter 3</w:t>
+            </w:r>
+          </w:p>
+        </w:tc>
+        <w:tc>
+          <w:tcPr>
+            <w:tcW w:w="1540" w:type="dxa"/>
+          </w:tcPr>
+          <w:p/>
+        </w:tc>
+        <w:tc>
+          <w:tcPr>
+            <w:tcW w:w="1540" w:type="dxa"/>
+          </w:tcPr>
+          <w:p/>
+        </w:tc>
+        <w:tc>
+          <w:tcPr>
+            <w:tcW w:w="1540" w:type="dxa"/>
+          </w:tcPr>
+          <w:p>
+            <w:r>
+              <w:t>20000</w:t>
+            </w:r>
+          </w:p>
+        </w:tc>
+        <w:tc>
+          <w:tcPr>
+            <w:tcW w:w="1541" w:type="dxa"/>
+          </w:tcPr>
+          <w:p/>
+        </w:tc>
+        <w:tc>
+          <w:tcPr>
+            <w:tcW w:w="1541" w:type="dxa"/>
+          </w:tcPr>
+          <w:p/>
+        </w:tc>
+      </w:tr>
+      <w:tr>
+        <w:tc>
+          <w:tcPr>
+            <w:tcW w:w="1540" w:type="dxa"/>
+          </w:tcPr>
+          <w:p>
+            <w:r>
+              <w:t>Quarter 4</w:t>
             </w:r>
           </w:p>
         </w:tc>
@@ -221,11 +271,28 @@
     <w:p/>
     <w:p>
       <w:r>
+        <w:t>More stuff here.</w:t>
+      </w:r>
+    </w:p>
+    <w:p>
+      <w:r>
         <w:t>Blah</w:t>
+      </w:r>
+      <w:r>
+        <w:t>.</w:t>
+      </w:r>
+    </w:p>
+    <w:p>
+      <w:r>
+        <w:t>Adding new</w:t>
       </w:r>
       <w:bookmarkStart w:id="0" w:name="_GoBack"/>
       <w:bookmarkEnd w:id="0"/>
+      <w:r>
+        <w:t xml:space="preserve"> stuff at the end.</w:t>
+      </w:r>
     </w:p>
+    <w:p/>
     <w:sectPr>
       <w:pgSz w:w="11906" w:h="16838"/>
       <w:pgMar w:top="1440" w:right="1440" w:bottom="1440" w:left="1440" w:header="708" w:footer="708" w:gutter="0"/>

</xml_diff>